<commit_message>
0.9.9: AI Assistant feature improved.
</commit_message>
<xml_diff>
--- a/documentations/v2 APIs/Doctor_AI_Assistant/doctor_AI_Assistant.docx
+++ b/documentations/v2 APIs/Doctor_AI_Assistant/doctor_AI_Assistant.docx
@@ -5,7 +5,6 @@
     <w:p>
       <w:pPr>
         <w:rPr>
-          <w:rFonts w:hint="eastAsia"/>
           <w:b/>
           <w:bCs/>
           <w:sz w:val="36"/>
@@ -46,11 +45,6 @@
       </w:r>
     </w:p>
     <w:p>
-      <w:pPr>
-        <w:rPr>
-          <w:rFonts w:hint="eastAsia"/>
-        </w:rPr>
-      </w:pPr>
       <w:r>
         <w:rPr>
           <w:rFonts w:hint="eastAsia"/>
@@ -230,6 +224,9 @@
         <w:br/>
       </w:r>
       <w:r>
+        <w:rPr>
+          <w:noProof/>
+        </w:rPr>
         <w:drawing>
           <wp:inline distT="0" distB="0" distL="0" distR="0" wp14:anchorId="7ADF5127" wp14:editId="7AED6746">
             <wp:extent cx="4829849" cy="5210902"/>
@@ -478,6 +475,9 @@
         <w:br/>
       </w:r>
       <w:r>
+        <w:rPr>
+          <w:noProof/>
+        </w:rPr>
         <w:drawing>
           <wp:inline distT="0" distB="0" distL="0" distR="0" wp14:anchorId="1067DD78" wp14:editId="775A4B65">
             <wp:extent cx="3943900" cy="3057952"/>
@@ -570,10 +570,10 @@
       </w:r>
       <w:r>
         <w:drawing>
-          <wp:inline distT="0" distB="0" distL="0" distR="0" wp14:anchorId="5BAE73EB" wp14:editId="3EC03B04">
-            <wp:extent cx="5283835" cy="286254"/>
-            <wp:effectExtent l="0" t="0" r="0" b="0"/>
-            <wp:docPr id="1516616925" name="그림 1"/>
+          <wp:inline distT="0" distB="0" distL="0" distR="0" wp14:anchorId="4AD0595B" wp14:editId="1512C3B0">
+            <wp:extent cx="5312410" cy="327394"/>
+            <wp:effectExtent l="0" t="0" r="2540" b="0"/>
+            <wp:docPr id="1047325757" name="그림 1"/>
             <wp:cNvGraphicFramePr>
               <a:graphicFrameLocks xmlns:a="http://schemas.openxmlformats.org/drawingml/2006/main" noChangeAspect="1"/>
             </wp:cNvGraphicFramePr>
@@ -581,7 +581,7 @@
               <a:graphicData uri="http://schemas.openxmlformats.org/drawingml/2006/picture">
                 <pic:pic xmlns:pic="http://schemas.openxmlformats.org/drawingml/2006/picture">
                   <pic:nvPicPr>
-                    <pic:cNvPr id="1516616925" name=""/>
+                    <pic:cNvPr id="1047325757" name=""/>
                     <pic:cNvPicPr/>
                   </pic:nvPicPr>
                   <pic:blipFill>
@@ -593,7 +593,7 @@
                   <pic:spPr>
                     <a:xfrm>
                       <a:off x="0" y="0"/>
-                      <a:ext cx="5438569" cy="294637"/>
+                      <a:ext cx="5459294" cy="336446"/>
                     </a:xfrm>
                     <a:prstGeom prst="rect">
                       <a:avLst/>
@@ -635,7 +635,33 @@
         <w:rPr>
           <w:rFonts w:hint="eastAsia"/>
         </w:rPr>
-        <w:t>은 UTC+9, 그러니까 우리나라 시각 기준이고 duration은 분 단위이다. 왜 UTC+0으로 통일 안하고 이것만 +9인가? 그것은 OpenAI한테 묻길 바란다.</w:t>
+        <w:t>은 UTC+</w:t>
+      </w:r>
+      <w:r>
+        <w:rPr>
+          <w:rFonts w:hint="eastAsia"/>
+        </w:rPr>
+        <w:t>0</w:t>
+      </w:r>
+      <w:r>
+        <w:rPr>
+          <w:rFonts w:hint="eastAsia"/>
+        </w:rPr>
+        <w:t xml:space="preserve">, 그러니까 </w:t>
+      </w:r>
+      <w:proofErr w:type="spellStart"/>
+      <w:r>
+        <w:rPr>
+          <w:rFonts w:hint="eastAsia"/>
+        </w:rPr>
+        <w:t>ISODate</w:t>
+      </w:r>
+      <w:proofErr w:type="spellEnd"/>
+      <w:r>
+        <w:rPr>
+          <w:rFonts w:hint="eastAsia"/>
+        </w:rPr>
+        <w:t xml:space="preserve"> 기준이고 duration은 분 단위이다. </w:t>
       </w:r>
     </w:p>
     <w:p>
@@ -694,7 +720,39 @@
         <w:rPr>
           <w:rFonts w:hint="eastAsia"/>
         </w:rPr>
-        <w:t>이 UTC +9를 기준으로 작성되어 있음, duration은 분 단위임.</w:t>
+        <w:t>이 UTC +</w:t>
+      </w:r>
+      <w:r>
+        <w:rPr>
+          <w:rFonts w:hint="eastAsia"/>
+        </w:rPr>
+        <w:t xml:space="preserve">0을, 즉 </w:t>
+      </w:r>
+      <w:proofErr w:type="spellStart"/>
+      <w:r>
+        <w:rPr>
+          <w:rFonts w:hint="eastAsia"/>
+        </w:rPr>
+        <w:t>ISODate</w:t>
+      </w:r>
+      <w:proofErr w:type="spellEnd"/>
+      <w:r>
+        <w:rPr>
+          <w:rFonts w:hint="eastAsia"/>
+        </w:rPr>
+        <w:t xml:space="preserve"> 기준으로 작성되어 </w:t>
+      </w:r>
+      <w:r>
+        <w:rPr>
+          <w:rFonts w:hint="eastAsia"/>
+        </w:rPr>
+        <w:t>있고</w:t>
+      </w:r>
+      <w:r>
+        <w:rPr>
+          <w:rFonts w:hint="eastAsia"/>
+        </w:rPr>
+        <w:t>, duration은 분 단위임.</w:t>
       </w:r>
       <w:r>
         <w:br/>
@@ -705,6 +763,21 @@
         </w:rPr>
         <w:t>또한 AI 요약본을 서버에 저장하지 않음! &lt;- 이 점 매우 중요, 로컬에 SQLite로 저장해야 함</w:t>
       </w:r>
+      <w:r>
+        <w:rPr>
+          <w:rFonts w:hint="eastAsia"/>
+        </w:rPr>
+        <w:t xml:space="preserve">, 또한 </w:t>
+      </w:r>
+      <w:r>
+        <w:t>hallucination</w:t>
+      </w:r>
+      <w:r>
+        <w:rPr>
+          <w:rFonts w:hint="eastAsia"/>
+        </w:rPr>
+        <w:t>을 방지하기 위해서 50자 이상 적은 메모에 대해서만 입력 데이터를 생성함. 따라서 이를 사전에 충분히 고지해야 함.</w:t>
+      </w:r>
     </w:p>
     <w:p>
       <w:pPr>
@@ -728,15 +801,374 @@
           <w:ilvl w:val="3"/>
           <w:numId w:val="1"/>
         </w:numPr>
-        <w:rPr>
-          <w:rFonts w:hint="eastAsia"/>
-        </w:rPr>
-      </w:pPr>
-      <w:r>
-        <w:rPr>
-          <w:rFonts w:hint="eastAsia"/>
-        </w:rPr>
-        <w:t>없음</w:t>
+      </w:pPr>
+      <w:r>
+        <w:rPr>
+          <w:rFonts w:hint="eastAsia"/>
+        </w:rPr>
+        <w:t>401: 오늘의 일정이 없는 경우</w:t>
+      </w:r>
+    </w:p>
+    <w:p>
+      <w:pPr>
+        <w:pStyle w:val="a6"/>
+        <w:numPr>
+          <w:ilvl w:val="1"/>
+          <w:numId w:val="1"/>
+        </w:numPr>
+      </w:pPr>
+      <w:r>
+        <w:rPr>
+          <w:rFonts w:hint="eastAsia"/>
+        </w:rPr>
+        <w:t>/</w:t>
+      </w:r>
+      <w:proofErr w:type="spellStart"/>
+      <w:r>
+        <w:rPr>
+          <w:rFonts w:hint="eastAsia"/>
+        </w:rPr>
+        <w:t>mapp</w:t>
+      </w:r>
+      <w:proofErr w:type="spellEnd"/>
+      <w:r>
+        <w:rPr>
+          <w:rFonts w:hint="eastAsia"/>
+        </w:rPr>
+        <w:t>/v2/doctor/</w:t>
+      </w:r>
+      <w:proofErr w:type="spellStart"/>
+      <w:r>
+        <w:rPr>
+          <w:rFonts w:hint="eastAsia"/>
+        </w:rPr>
+        <w:t>aiAssistant</w:t>
+      </w:r>
+      <w:proofErr w:type="spellEnd"/>
+      <w:r>
+        <w:rPr>
+          <w:rFonts w:hint="eastAsia"/>
+        </w:rPr>
+        <w:t>/</w:t>
+      </w:r>
+      <w:proofErr w:type="spellStart"/>
+      <w:r>
+        <w:rPr>
+          <w:rFonts w:hint="eastAsia"/>
+        </w:rPr>
+        <w:t>detail</w:t>
+      </w:r>
+      <w:r>
+        <w:rPr>
+          <w:rFonts w:hint="eastAsia"/>
+        </w:rPr>
+        <w:t>Summation</w:t>
+      </w:r>
+      <w:proofErr w:type="spellEnd"/>
+    </w:p>
+    <w:p>
+      <w:pPr>
+        <w:pStyle w:val="a6"/>
+        <w:numPr>
+          <w:ilvl w:val="2"/>
+          <w:numId w:val="1"/>
+        </w:numPr>
+      </w:pPr>
+      <w:r>
+        <w:rPr>
+          <w:rFonts w:hint="eastAsia"/>
+        </w:rPr>
+        <w:t>POST</w:t>
+      </w:r>
+    </w:p>
+    <w:p>
+      <w:pPr>
+        <w:pStyle w:val="a6"/>
+        <w:numPr>
+          <w:ilvl w:val="2"/>
+          <w:numId w:val="1"/>
+        </w:numPr>
+      </w:pPr>
+      <w:r>
+        <w:lastRenderedPageBreak/>
+        <w:drawing>
+          <wp:inline distT="0" distB="0" distL="0" distR="0" wp14:anchorId="76831927" wp14:editId="36B851AE">
+            <wp:extent cx="4220164" cy="6096851"/>
+            <wp:effectExtent l="0" t="0" r="9525" b="0"/>
+            <wp:docPr id="1412063337" name="그림 1" descr="텍스트, 스크린샷, 소프트웨어, 운영 체제이(가) 표시된 사진&#10;&#10;AI가 생성한 콘텐츠는 부정확할 수 있습니다."/>
+            <wp:cNvGraphicFramePr>
+              <a:graphicFrameLocks xmlns:a="http://schemas.openxmlformats.org/drawingml/2006/main" noChangeAspect="1"/>
+            </wp:cNvGraphicFramePr>
+            <a:graphic xmlns:a="http://schemas.openxmlformats.org/drawingml/2006/main">
+              <a:graphicData uri="http://schemas.openxmlformats.org/drawingml/2006/picture">
+                <pic:pic xmlns:pic="http://schemas.openxmlformats.org/drawingml/2006/picture">
+                  <pic:nvPicPr>
+                    <pic:cNvPr id="1412063337" name="그림 1" descr="텍스트, 스크린샷, 소프트웨어, 운영 체제이(가) 표시된 사진&#10;&#10;AI가 생성한 콘텐츠는 부정확할 수 있습니다."/>
+                    <pic:cNvPicPr/>
+                  </pic:nvPicPr>
+                  <pic:blipFill>
+                    <a:blip r:embed="rId10"/>
+                    <a:stretch>
+                      <a:fillRect/>
+                    </a:stretch>
+                  </pic:blipFill>
+                  <pic:spPr>
+                    <a:xfrm>
+                      <a:off x="0" y="0"/>
+                      <a:ext cx="4220164" cy="6096851"/>
+                    </a:xfrm>
+                    <a:prstGeom prst="rect">
+                      <a:avLst/>
+                    </a:prstGeom>
+                  </pic:spPr>
+                </pic:pic>
+              </a:graphicData>
+            </a:graphic>
+          </wp:inline>
+        </w:drawing>
+      </w:r>
+      <w:r>
+        <w:rPr>
+          <w:rFonts w:hint="eastAsia"/>
+        </w:rPr>
+        <w:t xml:space="preserve">이렇게 생긴 </w:t>
+      </w:r>
+      <w:proofErr w:type="spellStart"/>
+      <w:r>
+        <w:rPr>
+          <w:rFonts w:hint="eastAsia"/>
+        </w:rPr>
+        <w:t>PatientMemo</w:t>
+      </w:r>
+      <w:proofErr w:type="spellEnd"/>
+      <w:r>
+        <w:rPr>
+          <w:rFonts w:hint="eastAsia"/>
+        </w:rPr>
+        <w:t xml:space="preserve">에서, 의사가 입력한 details에 대한 요약을 제공해 줌과 동시에, </w:t>
+      </w:r>
+      <w:proofErr w:type="spellStart"/>
+      <w:r>
+        <w:rPr>
+          <w:rFonts w:hint="eastAsia"/>
+        </w:rPr>
+        <w:t>PatientMemo</w:t>
+      </w:r>
+      <w:proofErr w:type="spellEnd"/>
+      <w:r>
+        <w:rPr>
+          <w:rFonts w:hint="eastAsia"/>
+        </w:rPr>
+        <w:t xml:space="preserve"> DB의 </w:t>
+      </w:r>
+      <w:proofErr w:type="spellStart"/>
+      <w:r>
+        <w:rPr>
+          <w:rFonts w:hint="eastAsia"/>
+        </w:rPr>
+        <w:t>aiSummary</w:t>
+      </w:r>
+      <w:proofErr w:type="spellEnd"/>
+      <w:r>
+        <w:rPr>
+          <w:rFonts w:hint="eastAsia"/>
+        </w:rPr>
+        <w:t>에 해당 정보를 삽입한다.</w:t>
+      </w:r>
+    </w:p>
+    <w:p>
+      <w:pPr>
+        <w:pStyle w:val="a6"/>
+        <w:numPr>
+          <w:ilvl w:val="2"/>
+          <w:numId w:val="1"/>
+        </w:numPr>
+      </w:pPr>
+      <w:r>
+        <w:rPr>
+          <w:rFonts w:hint="eastAsia"/>
+        </w:rPr>
+        <w:t xml:space="preserve">요청 인자: body에 </w:t>
+      </w:r>
+      <w:r>
+        <w:drawing>
+          <wp:inline distT="0" distB="0" distL="0" distR="0" wp14:anchorId="1C99A89E" wp14:editId="4DE6795C">
+            <wp:extent cx="2391109" cy="219106"/>
+            <wp:effectExtent l="0" t="0" r="0" b="9525"/>
+            <wp:docPr id="1435429220" name="그림 1"/>
+            <wp:cNvGraphicFramePr>
+              <a:graphicFrameLocks xmlns:a="http://schemas.openxmlformats.org/drawingml/2006/main" noChangeAspect="1"/>
+            </wp:cNvGraphicFramePr>
+            <a:graphic xmlns:a="http://schemas.openxmlformats.org/drawingml/2006/main">
+              <a:graphicData uri="http://schemas.openxmlformats.org/drawingml/2006/picture">
+                <pic:pic xmlns:pic="http://schemas.openxmlformats.org/drawingml/2006/picture">
+                  <pic:nvPicPr>
+                    <pic:cNvPr id="1435429220" name=""/>
+                    <pic:cNvPicPr/>
+                  </pic:nvPicPr>
+                  <pic:blipFill>
+                    <a:blip r:embed="rId11"/>
+                    <a:stretch>
+                      <a:fillRect/>
+                    </a:stretch>
+                  </pic:blipFill>
+                  <pic:spPr>
+                    <a:xfrm>
+                      <a:off x="0" y="0"/>
+                      <a:ext cx="2391109" cy="219106"/>
+                    </a:xfrm>
+                    <a:prstGeom prst="rect">
+                      <a:avLst/>
+                    </a:prstGeom>
+                  </pic:spPr>
+                </pic:pic>
+              </a:graphicData>
+            </a:graphic>
+          </wp:inline>
+        </w:drawing>
+      </w:r>
+      <w:r>
+        <w:rPr>
+          <w:rFonts w:hint="eastAsia"/>
+        </w:rPr>
+        <w:t xml:space="preserve"> </w:t>
+      </w:r>
+      <w:proofErr w:type="spellStart"/>
+      <w:r>
+        <w:rPr>
+          <w:rFonts w:hint="eastAsia"/>
+        </w:rPr>
+        <w:t>memoId</w:t>
+      </w:r>
+      <w:proofErr w:type="spellEnd"/>
+      <w:r>
+        <w:rPr>
+          <w:rFonts w:hint="eastAsia"/>
+        </w:rPr>
+        <w:t>라는 이름으로</w:t>
+      </w:r>
+      <w:proofErr w:type="spellStart"/>
+      <w:r>
+        <w:rPr>
+          <w:rFonts w:hint="eastAsia"/>
+        </w:rPr>
+        <w:t>PatientMemo</w:t>
+      </w:r>
+      <w:proofErr w:type="spellEnd"/>
+      <w:r>
+        <w:rPr>
+          <w:rFonts w:hint="eastAsia"/>
+        </w:rPr>
+        <w:t>의 _id 속성을 제공해야 한다.</w:t>
+      </w:r>
+    </w:p>
+    <w:p>
+      <w:pPr>
+        <w:pStyle w:val="a6"/>
+        <w:numPr>
+          <w:ilvl w:val="2"/>
+          <w:numId w:val="1"/>
+        </w:numPr>
+      </w:pPr>
+      <w:r>
+        <w:rPr>
+          <w:rFonts w:hint="eastAsia"/>
+        </w:rPr>
+        <w:t xml:space="preserve">반환 인자: 정상 응답(200)시 </w:t>
+      </w:r>
+      <w:proofErr w:type="spellStart"/>
+      <w:r>
+        <w:rPr>
+          <w:rFonts w:hint="eastAsia"/>
+        </w:rPr>
+        <w:t>aiSummary</w:t>
+      </w:r>
+      <w:proofErr w:type="spellEnd"/>
+      <w:r>
+        <w:rPr>
+          <w:rFonts w:hint="eastAsia"/>
+        </w:rPr>
+        <w:t xml:space="preserve">에 해당하는 텍스트 제공. 이는 DB에 저장되므로, 위와 달리 굳이 로컬에 </w:t>
+      </w:r>
+      <w:proofErr w:type="gramStart"/>
+      <w:r>
+        <w:rPr>
+          <w:rFonts w:hint="eastAsia"/>
+        </w:rPr>
+        <w:t>저장 할</w:t>
+      </w:r>
+      <w:proofErr w:type="gramEnd"/>
+      <w:r>
+        <w:rPr>
+          <w:rFonts w:hint="eastAsia"/>
+        </w:rPr>
+        <w:t xml:space="preserve"> 필요 없다.</w:t>
+      </w:r>
+    </w:p>
+    <w:p>
+      <w:pPr>
+        <w:pStyle w:val="a6"/>
+        <w:numPr>
+          <w:ilvl w:val="2"/>
+          <w:numId w:val="1"/>
+        </w:numPr>
+      </w:pPr>
+      <w:r>
+        <w:rPr>
+          <w:rFonts w:hint="eastAsia"/>
+        </w:rPr>
+        <w:t xml:space="preserve">주의 사항: </w:t>
+      </w:r>
+      <w:r>
+        <w:t>hallucination</w:t>
+      </w:r>
+      <w:r>
+        <w:rPr>
+          <w:rFonts w:hint="eastAsia"/>
+        </w:rPr>
+        <w:t xml:space="preserve">을 방지하기 위해서 </w:t>
+      </w:r>
+      <w:r>
+        <w:rPr>
+          <w:rFonts w:hint="eastAsia"/>
+        </w:rPr>
+        <w:t>100</w:t>
+      </w:r>
+      <w:r>
+        <w:rPr>
+          <w:rFonts w:hint="eastAsia"/>
+        </w:rPr>
+        <w:t>자 이상 적은 메모에 대해서만 입력 데이터를 생성함. 따라서 이를 사전에 충분히 고지해야 함.</w:t>
+      </w:r>
+    </w:p>
+    <w:p>
+      <w:pPr>
+        <w:pStyle w:val="a6"/>
+        <w:numPr>
+          <w:ilvl w:val="2"/>
+          <w:numId w:val="1"/>
+        </w:numPr>
+      </w:pPr>
+      <w:r>
+        <w:rPr>
+          <w:rFonts w:hint="eastAsia"/>
+        </w:rPr>
+        <w:t>특이 오류 코드</w:t>
+      </w:r>
+    </w:p>
+    <w:p>
+      <w:pPr>
+        <w:pStyle w:val="a6"/>
+        <w:numPr>
+          <w:ilvl w:val="3"/>
+          <w:numId w:val="1"/>
+        </w:numPr>
+      </w:pPr>
+      <w:r>
+        <w:rPr>
+          <w:rFonts w:hint="eastAsia"/>
+        </w:rPr>
+        <w:t>401: 그런 _id를 가진 memo가 없거나 메모의 내용이 100자 이하이다.</w:t>
       </w:r>
     </w:p>
     <w:sectPr>
@@ -1503,6 +1935,7 @@
   <w:style w:type="character" w:default="1" w:styleId="a0">
     <w:name w:val="Default Paragraph Font"/>
     <w:uiPriority w:val="1"/>
+    <w:semiHidden/>
     <w:unhideWhenUsed/>
   </w:style>
   <w:style w:type="table" w:default="1" w:styleId="a1">

</xml_diff>

<commit_message>
1.0.0: fixed memory leak in the backend part, fixed some specifications and documentations
</commit_message>
<xml_diff>
--- a/documentations/v2 APIs/Doctor_AI_Assistant/doctor_AI_Assistant.docx
+++ b/documentations/v2 APIs/Doctor_AI_Assistant/doctor_AI_Assistant.docx
@@ -569,6 +569,9 @@
         <w:br/>
       </w:r>
       <w:r>
+        <w:rPr>
+          <w:noProof/>
+        </w:rPr>
         <w:drawing>
           <wp:inline distT="0" distB="0" distL="0" distR="0" wp14:anchorId="4AD0595B" wp14:editId="1512C3B0">
             <wp:extent cx="5312410" cy="327394"/>
@@ -806,7 +809,13 @@
         <w:rPr>
           <w:rFonts w:hint="eastAsia"/>
         </w:rPr>
-        <w:t>401: 오늘의 일정이 없는 경우</w:t>
+        <w:t>2</w:t>
+      </w:r>
+      <w:r>
+        <w:rPr>
+          <w:rFonts w:hint="eastAsia"/>
+        </w:rPr>
+        <w:t>01: 오늘의 일정이 없는 경우</w:t>
       </w:r>
     </w:p>
     <w:p>
@@ -890,6 +899,9 @@
         </w:numPr>
       </w:pPr>
       <w:r>
+        <w:rPr>
+          <w:noProof/>
+        </w:rPr>
         <w:lastRenderedPageBreak/>
         <w:drawing>
           <wp:inline distT="0" distB="0" distL="0" distR="0" wp14:anchorId="76831927" wp14:editId="36B851AE">
@@ -991,6 +1003,9 @@
         <w:t xml:space="preserve">요청 인자: body에 </w:t>
       </w:r>
       <w:r>
+        <w:rPr>
+          <w:noProof/>
+        </w:rPr>
         <w:drawing>
           <wp:inline distT="0" distB="0" distL="0" distR="0" wp14:anchorId="1C99A89E" wp14:editId="4DE6795C">
             <wp:extent cx="2391109" cy="219106"/>
@@ -1126,19 +1141,7 @@
         <w:rPr>
           <w:rFonts w:hint="eastAsia"/>
         </w:rPr>
-        <w:t xml:space="preserve">을 방지하기 위해서 </w:t>
-      </w:r>
-      <w:r>
-        <w:rPr>
-          <w:rFonts w:hint="eastAsia"/>
-        </w:rPr>
-        <w:t>100</w:t>
-      </w:r>
-      <w:r>
-        <w:rPr>
-          <w:rFonts w:hint="eastAsia"/>
-        </w:rPr>
-        <w:t>자 이상 적은 메모에 대해서만 입력 데이터를 생성함. 따라서 이를 사전에 충분히 고지해야 함.</w:t>
+        <w:t>을 방지하기 위해서 100자 이상 적은 메모에 대해서만 입력 데이터를 생성함. 따라서 이를 사전에 충분히 고지해야 함.</w:t>
       </w:r>
     </w:p>
     <w:p>

</xml_diff>